<commit_message>
logbook updated, specifications finished, sample scripts added
</commit_message>
<xml_diff>
--- a/specs/specifications_v1_1.docx
+++ b/specs/specifications_v1_1.docx
@@ -152,7 +152,7 @@
         <w:tblLook w:val="0000" w:firstRow="0" w:lastRow="0" w:firstColumn="0" w:lastColumn="0" w:noHBand="0" w:noVBand="0"/>
       </w:tblPr>
       <w:tblGrid>
-        <w:gridCol w:w="7097"/>
+        <w:gridCol w:w="7560"/>
       </w:tblGrid>
       <w:tr>
         <w:trPr>
@@ -160,7 +160,7 @@
         </w:trPr>
         <w:tc>
           <w:tcPr>
-            <w:tcW w:w="7097" w:type="dxa"/>
+            <w:tcW w:w="7560" w:type="dxa"/>
             <w:tcBorders>
               <w:top w:val="single" w:sz="4" w:space="0" w:color="auto"/>
               <w:bottom w:val="single" w:sz="4" w:space="0" w:color="auto"/>
@@ -249,11 +249,42 @@
             <w:r>
               <w:rPr>
                 <w:rFonts w:ascii="Calibri" w:hAnsi="Calibri" w:cs="Arial"/>
-                <w:color w:val="0000FF"/>
                 <w:sz w:val="40"/>
                 <w:szCs w:val="40"/>
               </w:rPr>
-              <w:t>&lt;Project Name&gt;</w:t>
+              <w:t>Ensemble comparison</w:t>
+            </w:r>
+            <w:r>
+              <w:rPr>
+                <w:rFonts w:ascii="Calibri" w:hAnsi="Calibri" w:cs="Arial"/>
+                <w:sz w:val="40"/>
+                <w:szCs w:val="40"/>
+              </w:rPr>
+              <w:t>s</w:t>
+            </w:r>
+            <w:r>
+              <w:rPr>
+                <w:rFonts w:ascii="Calibri" w:hAnsi="Calibri" w:cs="Arial"/>
+                <w:sz w:val="40"/>
+                <w:szCs w:val="40"/>
+              </w:rPr>
+              <w:t xml:space="preserve"> and </w:t>
+            </w:r>
+            <w:r>
+              <w:rPr>
+                <w:rFonts w:ascii="Calibri" w:hAnsi="Calibri" w:cs="Arial"/>
+                <w:sz w:val="40"/>
+                <w:szCs w:val="40"/>
+              </w:rPr>
+              <w:t xml:space="preserve">simple </w:t>
+            </w:r>
+            <w:r>
+              <w:rPr>
+                <w:rFonts w:ascii="Calibri" w:hAnsi="Calibri" w:cs="Arial"/>
+                <w:sz w:val="40"/>
+                <w:szCs w:val="40"/>
+              </w:rPr>
+              <w:t>visualization</w:t>
             </w:r>
           </w:p>
         </w:tc>
@@ -437,23 +468,23 @@
           <w:sz w:val="32"/>
           <w:szCs w:val="32"/>
         </w:rPr>
-        <w:t>1.0</w:t>
-      </w:r>
-    </w:p>
-    <w:p>
-      <w:pPr>
-        <w:spacing w:after="120"/>
-        <w:jc w:val="center"/>
+        <w:t>1.</w:t>
+      </w:r>
+      <w:r>
         <w:rPr>
           <w:rFonts w:ascii="Calibri" w:eastAsia="Calibri" w:hAnsi="Calibri" w:cs="Arial"/>
           <w:b/>
           <w:sz w:val="32"/>
           <w:szCs w:val="32"/>
         </w:rPr>
-      </w:pPr>
-    </w:p>
-    <w:p>
-      <w:pPr>
+        <w:t>1</w:t>
+      </w:r>
+      <w:bookmarkStart w:id="1" w:name="_GoBack"/>
+      <w:bookmarkEnd w:id="1"/>
+    </w:p>
+    <w:p>
+      <w:pPr>
+        <w:spacing w:after="120"/>
         <w:jc w:val="center"/>
         <w:rPr>
           <w:rFonts w:ascii="Calibri" w:eastAsia="Calibri" w:hAnsi="Calibri" w:cs="Arial"/>
@@ -462,14 +493,52 @@
           <w:szCs w:val="32"/>
         </w:rPr>
       </w:pPr>
-      <w:r>
+    </w:p>
+    <w:p>
+      <w:pPr>
+        <w:jc w:val="center"/>
         <w:rPr>
           <w:rFonts w:ascii="Calibri" w:eastAsia="Calibri" w:hAnsi="Calibri" w:cs="Arial"/>
           <w:b/>
           <w:sz w:val="32"/>
           <w:szCs w:val="32"/>
         </w:rPr>
-        <w:t>29/01/2020</w:t>
+      </w:pPr>
+      <w:r>
+        <w:rPr>
+          <w:rFonts w:ascii="Calibri" w:eastAsia="Calibri" w:hAnsi="Calibri" w:cs="Arial"/>
+          <w:b/>
+          <w:sz w:val="32"/>
+          <w:szCs w:val="32"/>
+        </w:rPr>
+        <w:t>10</w:t>
+      </w:r>
+      <w:r>
+        <w:rPr>
+          <w:rFonts w:ascii="Calibri" w:eastAsia="Calibri" w:hAnsi="Calibri" w:cs="Arial"/>
+          <w:b/>
+          <w:sz w:val="32"/>
+          <w:szCs w:val="32"/>
+        </w:rPr>
+        <w:t>/0</w:t>
+      </w:r>
+      <w:r>
+        <w:rPr>
+          <w:rFonts w:ascii="Calibri" w:eastAsia="Calibri" w:hAnsi="Calibri" w:cs="Arial"/>
+          <w:b/>
+          <w:sz w:val="32"/>
+          <w:szCs w:val="32"/>
+        </w:rPr>
+        <w:t>2</w:t>
+      </w:r>
+      <w:r>
+        <w:rPr>
+          <w:rFonts w:ascii="Calibri" w:eastAsia="Calibri" w:hAnsi="Calibri" w:cs="Arial"/>
+          <w:b/>
+          <w:sz w:val="32"/>
+          <w:szCs w:val="32"/>
+        </w:rPr>
+        <w:t>/2020</w:t>
       </w:r>
     </w:p>
     <w:p>
@@ -528,8 +597,6 @@
         </w:rPr>
         <w:t>f Contents</w:t>
       </w:r>
-      <w:bookmarkStart w:id="1" w:name="_GoBack"/>
-      <w:bookmarkEnd w:id="1"/>
     </w:p>
     <w:p>
       <w:pPr>
@@ -1581,25 +1648,31 @@
       <w:bookmarkEnd w:id="2"/>
     </w:p>
     <w:p>
-      <w:pPr>
-        <w:pStyle w:val="prastasiniatinklio"/>
-        <w:rPr>
-          <w:rFonts w:asciiTheme="minorHAnsi" w:hAnsiTheme="minorHAnsi"/>
-          <w:i/>
-          <w:color w:val="0000FF"/>
-          <w:sz w:val="22"/>
-          <w:szCs w:val="22"/>
-        </w:rPr>
-      </w:pPr>
-      <w:r>
-        <w:rPr>
-          <w:rFonts w:asciiTheme="minorHAnsi" w:hAnsiTheme="minorHAnsi"/>
-          <w:i/>
-          <w:color w:val="0000FF"/>
-          <w:sz w:val="22"/>
-          <w:szCs w:val="22"/>
-        </w:rPr>
-        <w:t>&lt; Identify and describe the problem this document will address. Include background information here.&gt;</w:t>
+      <w:r>
+        <w:t xml:space="preserve">This aim of this project is to use multiple observation models for Europe area and provide more accurate results. The first approach of doing this is simple mean ensemble, which is basically taking an average of all models </w:t>
+      </w:r>
+      <w:r>
+        <w:t>combined</w:t>
+      </w:r>
+      <w:r>
+        <w:t xml:space="preserve"> </w:t>
+      </w:r>
+      <w:r>
+        <w:t>for each location point. According to, Hyde, it was found that the accuracy of model ensembles can be improved up to 18% when using the DDC clustering algorithm (Hyde and Angelov 2014). Project will involve using the sub-spacing and parallel processing concepts as running big data processes sequentially takes a long time. Ultimately, both ensembles and comparison results will be plotted in a simple map for a visualisation part.</w:t>
+      </w:r>
+      <w:r>
+        <w:t xml:space="preserve"> More information about DDC algorithm can be found at </w:t>
+      </w:r>
+      <w:hyperlink r:id="rId11" w:history="1">
+        <w:r>
+          <w:rPr>
+            <w:rStyle w:val="Hipersaitas"/>
+          </w:rPr>
+          <w:t>https://ieeexplore.ieee.org/document/6930157</w:t>
+        </w:r>
+      </w:hyperlink>
+      <w:r>
+        <w:t>.</w:t>
       </w:r>
     </w:p>
     <w:p>
@@ -1618,24 +1691,26 @@
       <w:bookmarkEnd w:id="4"/>
     </w:p>
     <w:p>
-      <w:pPr>
-        <w:rPr>
-          <w:color w:val="0000FF"/>
-        </w:rPr>
-      </w:pPr>
-      <w:r>
-        <w:rPr>
-          <w:i/>
-          <w:color w:val="0000FF"/>
-        </w:rPr>
-        <w:t>&lt;Describe the project scope that addresses the business need or problem.  Include high-level information on the solution&gt;</w:t>
-      </w:r>
-      <w:r>
-        <w:rPr>
-          <w:i/>
-          <w:color w:val="0000FF"/>
-        </w:rPr>
-        <w:br/>
+      <w:r>
+        <w:t>Originally, there are 14 climate models worldwide, but for this project only 7 of them are going to be used due to the long execution time. The data is stored in standard format that is used by climate scientists. Additionally, we are going to analyse Europe area only. It is required to use big data techniques to reduce the processing time to less than 2 hours.</w:t>
+      </w:r>
+      <w:r>
+        <w:t xml:space="preserve"> These techniques will include: sub-spacing, parallel processing, display of the big-data. The flowchart depicts the core idea of program flow and expected working principles.</w:t>
+      </w:r>
+      <w:r>
+        <w:t xml:space="preserve"> </w:t>
+      </w:r>
+      <w:r>
+        <w:t>All</w:t>
+      </w:r>
+      <w:r>
+        <w:t xml:space="preserve"> the major steps done, will be recorded in the </w:t>
+      </w:r>
+      <w:r>
+        <w:t>logbook</w:t>
+      </w:r>
+      <w:r>
+        <w:t xml:space="preserve"> in the excel format.</w:t>
       </w:r>
     </w:p>
     <w:p>
@@ -1662,26 +1737,6 @@
       </w:r>
       <w:bookmarkEnd w:id="5"/>
       <w:bookmarkEnd w:id="6"/>
-    </w:p>
-    <w:p>
-      <w:pPr>
-        <w:rPr>
-          <w:b/>
-          <w:i/>
-          <w:color w:val="0000FF"/>
-          <w:sz w:val="23"/>
-          <w:szCs w:val="23"/>
-          <w:shd w:val="clear" w:color="auto" w:fill="FFFFFF"/>
-        </w:rPr>
-      </w:pPr>
-      <w:r>
-        <w:rPr>
-          <w:i/>
-          <w:color w:val="0000FF"/>
-          <w:shd w:val="clear" w:color="auto" w:fill="FFFFFF"/>
-        </w:rPr>
-        <w:t>&lt;Add any related documentation that is relevant and related.&gt;</w:t>
-      </w:r>
     </w:p>
     <w:tbl>
       <w:tblPr>
@@ -1691,9 +1746,9 @@
         <w:tblLook w:val="04A0" w:firstRow="1" w:lastRow="0" w:firstColumn="1" w:lastColumn="0" w:noHBand="0" w:noVBand="1"/>
       </w:tblPr>
       <w:tblGrid>
-        <w:gridCol w:w="1378"/>
-        <w:gridCol w:w="4562"/>
-        <w:gridCol w:w="3032"/>
+        <w:gridCol w:w="1374"/>
+        <w:gridCol w:w="4640"/>
+        <w:gridCol w:w="2958"/>
       </w:tblGrid>
       <w:tr>
         <w:tc>
@@ -1774,6 +1829,9 @@
                 <w:tab w:val="left" w:pos="0"/>
               </w:tabs>
             </w:pPr>
+            <w:r>
+              <w:t>Code base</w:t>
+            </w:r>
           </w:p>
         </w:tc>
         <w:tc>
@@ -1786,6 +1844,14 @@
                 <w:tab w:val="left" w:pos="0"/>
               </w:tabs>
             </w:pPr>
+            <w:hyperlink r:id="rId12" w:history="1">
+              <w:r>
+                <w:rPr>
+                  <w:rStyle w:val="Hipersaitas"/>
+                </w:rPr>
+                <w:t>https://github.coventry.ac.uk/barkausa/big-data</w:t>
+              </w:r>
+            </w:hyperlink>
           </w:p>
         </w:tc>
         <w:tc>
@@ -1798,6 +1864,189 @@
                 <w:tab w:val="left" w:pos="0"/>
               </w:tabs>
             </w:pPr>
+            <w:r>
+              <w:t>Program code</w:t>
+            </w:r>
+            <w:r>
+              <w:t xml:space="preserve"> for Matlab</w:t>
+            </w:r>
+            <w:r>
+              <w:t xml:space="preserve"> excluding the big data files</w:t>
+            </w:r>
+          </w:p>
+        </w:tc>
+      </w:tr>
+      <w:tr>
+        <w:tc>
+          <w:tcPr>
+            <w:tcW w:w="1380" w:type="dxa"/>
+          </w:tcPr>
+          <w:p>
+            <w:pPr>
+              <w:tabs>
+                <w:tab w:val="left" w:pos="0"/>
+              </w:tabs>
+            </w:pPr>
+            <w:r>
+              <w:t>DDC report</w:t>
+            </w:r>
+          </w:p>
+        </w:tc>
+        <w:tc>
+          <w:tcPr>
+            <w:tcW w:w="4650" w:type="dxa"/>
+          </w:tcPr>
+          <w:p>
+            <w:pPr>
+              <w:tabs>
+                <w:tab w:val="left" w:pos="0"/>
+              </w:tabs>
+            </w:pPr>
+            <w:hyperlink r:id="rId13" w:history="1">
+              <w:r>
+                <w:rPr>
+                  <w:rStyle w:val="Hipersaitas"/>
+                </w:rPr>
+                <w:t>https://ieeexplore.ieee.org/document/6930157</w:t>
+              </w:r>
+            </w:hyperlink>
+          </w:p>
+        </w:tc>
+        <w:tc>
+          <w:tcPr>
+            <w:tcW w:w="3079" w:type="dxa"/>
+          </w:tcPr>
+          <w:p>
+            <w:pPr>
+              <w:tabs>
+                <w:tab w:val="left" w:pos="0"/>
+              </w:tabs>
+            </w:pPr>
+            <w:r>
+              <w:t>Find out more about the DDC algorithm from its authors</w:t>
+            </w:r>
+          </w:p>
+        </w:tc>
+      </w:tr>
+      <w:tr>
+        <w:tc>
+          <w:tcPr>
+            <w:tcW w:w="1380" w:type="dxa"/>
+          </w:tcPr>
+          <w:p>
+            <w:pPr>
+              <w:tabs>
+                <w:tab w:val="left" w:pos="0"/>
+              </w:tabs>
+            </w:pPr>
+            <w:r>
+              <w:t>Flowchart</w:t>
+            </w:r>
+          </w:p>
+        </w:tc>
+        <w:tc>
+          <w:tcPr>
+            <w:tcW w:w="4650" w:type="dxa"/>
+          </w:tcPr>
+          <w:p>
+            <w:pPr>
+              <w:tabs>
+                <w:tab w:val="left" w:pos="0"/>
+              </w:tabs>
+            </w:pPr>
+            <w:r>
+              <w:rPr>
+                <w:color w:val="4472C4" w:themeColor="accent1"/>
+                <w:u w:val="single"/>
+              </w:rPr>
+              <w:t>/flowchart.drawio</w:t>
+            </w:r>
+            <w:r>
+              <w:rPr>
+                <w:color w:val="4472C4" w:themeColor="accent1"/>
+              </w:rPr>
+              <w:t xml:space="preserve"> </w:t>
+            </w:r>
+            <w:r>
+              <w:t xml:space="preserve">and </w:t>
+            </w:r>
+            <w:r>
+              <w:rPr>
+                <w:color w:val="4472C4" w:themeColor="accent1"/>
+                <w:u w:val="single"/>
+              </w:rPr>
+              <w:t>/images/flowchart.png</w:t>
+            </w:r>
+          </w:p>
+        </w:tc>
+        <w:tc>
+          <w:tcPr>
+            <w:tcW w:w="3079" w:type="dxa"/>
+          </w:tcPr>
+          <w:p>
+            <w:pPr>
+              <w:tabs>
+                <w:tab w:val="left" w:pos="0"/>
+              </w:tabs>
+            </w:pPr>
+            <w:r>
+              <w:t>Find the program flowchart as a project file or image</w:t>
+            </w:r>
+          </w:p>
+        </w:tc>
+      </w:tr>
+      <w:tr>
+        <w:tc>
+          <w:tcPr>
+            <w:tcW w:w="1380" w:type="dxa"/>
+          </w:tcPr>
+          <w:p>
+            <w:pPr>
+              <w:tabs>
+                <w:tab w:val="left" w:pos="0"/>
+              </w:tabs>
+            </w:pPr>
+            <w:r>
+              <w:t>Installation guide</w:t>
+            </w:r>
+          </w:p>
+        </w:tc>
+        <w:tc>
+          <w:tcPr>
+            <w:tcW w:w="4650" w:type="dxa"/>
+          </w:tcPr>
+          <w:p>
+            <w:pPr>
+              <w:tabs>
+                <w:tab w:val="left" w:pos="0"/>
+              </w:tabs>
+              <w:rPr>
+                <w:color w:val="4472C4" w:themeColor="accent1"/>
+                <w:u w:val="single"/>
+              </w:rPr>
+            </w:pPr>
+            <w:r>
+              <w:rPr>
+                <w:color w:val="4472C4" w:themeColor="accent1"/>
+                <w:u w:val="single"/>
+              </w:rPr>
+              <w:t>/README.md</w:t>
+            </w:r>
+          </w:p>
+        </w:tc>
+        <w:tc>
+          <w:tcPr>
+            <w:tcW w:w="3079" w:type="dxa"/>
+          </w:tcPr>
+          <w:p>
+            <w:pPr>
+              <w:tabs>
+                <w:tab w:val="left" w:pos="0"/>
+              </w:tabs>
+            </w:pPr>
+            <w:r>
+              <w:t>Contains short description from coding perspective</w:t>
+            </w:r>
           </w:p>
         </w:tc>
       </w:tr>
@@ -1831,23 +2080,6 @@
         <w:t xml:space="preserve"> </w:t>
       </w:r>
     </w:p>
-    <w:p>
-      <w:pPr>
-        <w:tabs>
-          <w:tab w:val="left" w:pos="0"/>
-        </w:tabs>
-        <w:rPr>
-          <w:color w:val="0000FF"/>
-        </w:rPr>
-      </w:pPr>
-      <w:r>
-        <w:rPr>
-          <w:i/>
-          <w:color w:val="0000FF"/>
-        </w:rPr>
-        <w:t>&lt;State any terms and its definition that are described in the specifications.  Include any acronyms that are mentioned in the document.&gt;</w:t>
-      </w:r>
-    </w:p>
     <w:tbl>
       <w:tblPr>
         <w:tblStyle w:val="Lentelstinklelis"/>
@@ -1856,9 +2088,9 @@
         <w:tblLook w:val="04A0" w:firstRow="1" w:lastRow="0" w:firstColumn="1" w:lastColumn="0" w:noHBand="0" w:noVBand="1"/>
       </w:tblPr>
       <w:tblGrid>
-        <w:gridCol w:w="2253"/>
-        <w:gridCol w:w="3719"/>
-        <w:gridCol w:w="3018"/>
+        <w:gridCol w:w="2065"/>
+        <w:gridCol w:w="2430"/>
+        <w:gridCol w:w="4495"/>
       </w:tblGrid>
       <w:tr>
         <w:trPr>
@@ -1866,7 +2098,7 @@
         </w:trPr>
         <w:tc>
           <w:tcPr>
-            <w:tcW w:w="2268" w:type="dxa"/>
+            <w:tcW w:w="2065" w:type="dxa"/>
             <w:shd w:val="clear" w:color="auto" w:fill="D9D9D9" w:themeFill="background1" w:themeFillShade="D9"/>
           </w:tcPr>
           <w:p>
@@ -1894,7 +2126,7 @@
         </w:tc>
         <w:tc>
           <w:tcPr>
-            <w:tcW w:w="3780" w:type="dxa"/>
+            <w:tcW w:w="2430" w:type="dxa"/>
             <w:shd w:val="clear" w:color="auto" w:fill="D9D9D9" w:themeFill="background1" w:themeFillShade="D9"/>
           </w:tcPr>
           <w:p>
@@ -1916,7 +2148,7 @@
         </w:tc>
         <w:tc>
           <w:tcPr>
-            <w:tcW w:w="3060" w:type="dxa"/>
+            <w:tcW w:w="4495" w:type="dxa"/>
             <w:shd w:val="clear" w:color="auto" w:fill="D9D9D9" w:themeFill="background1" w:themeFillShade="D9"/>
           </w:tcPr>
           <w:p>
@@ -1940,7 +2172,7 @@
       <w:tr>
         <w:tc>
           <w:tcPr>
-            <w:tcW w:w="2268" w:type="dxa"/>
+            <w:tcW w:w="2065" w:type="dxa"/>
           </w:tcPr>
           <w:p>
             <w:pPr>
@@ -1948,11 +2180,14 @@
                 <w:tab w:val="left" w:pos="0"/>
               </w:tabs>
             </w:pPr>
-          </w:p>
-        </w:tc>
-        <w:tc>
-          <w:tcPr>
-            <w:tcW w:w="3780" w:type="dxa"/>
+            <w:r>
+              <w:t>observation models</w:t>
+            </w:r>
+          </w:p>
+        </w:tc>
+        <w:tc>
+          <w:tcPr>
+            <w:tcW w:w="2430" w:type="dxa"/>
           </w:tcPr>
           <w:p>
             <w:pPr>
@@ -1964,7 +2199,7 @@
         </w:tc>
         <w:tc>
           <w:tcPr>
-            <w:tcW w:w="3060" w:type="dxa"/>
+            <w:tcW w:w="4495" w:type="dxa"/>
           </w:tcPr>
           <w:p>
             <w:pPr>
@@ -1972,6 +2207,333 @@
                 <w:tab w:val="left" w:pos="0"/>
               </w:tabs>
             </w:pPr>
+            <w:r>
+              <w:t>Model is a measurement made by a different organization, which is not completely accurate</w:t>
+            </w:r>
+          </w:p>
+        </w:tc>
+      </w:tr>
+      <w:tr>
+        <w:tc>
+          <w:tcPr>
+            <w:tcW w:w="2065" w:type="dxa"/>
+          </w:tcPr>
+          <w:p>
+            <w:pPr>
+              <w:tabs>
+                <w:tab w:val="left" w:pos="0"/>
+              </w:tabs>
+            </w:pPr>
+            <w:r>
+              <w:lastRenderedPageBreak/>
+              <w:t>SME</w:t>
+            </w:r>
+          </w:p>
+        </w:tc>
+        <w:tc>
+          <w:tcPr>
+            <w:tcW w:w="2430" w:type="dxa"/>
+          </w:tcPr>
+          <w:p>
+            <w:pPr>
+              <w:tabs>
+                <w:tab w:val="left" w:pos="0"/>
+              </w:tabs>
+            </w:pPr>
+            <w:r>
+              <w:t>Simple mean ensemble</w:t>
+            </w:r>
+          </w:p>
+        </w:tc>
+        <w:tc>
+          <w:tcPr>
+            <w:tcW w:w="4495" w:type="dxa"/>
+          </w:tcPr>
+          <w:p>
+            <w:pPr>
+              <w:tabs>
+                <w:tab w:val="left" w:pos="0"/>
+              </w:tabs>
+            </w:pPr>
+            <w:r>
+              <w:t xml:space="preserve">An average of all provided models (in our case 7) for every location point </w:t>
+            </w:r>
+            <w:r>
+              <w:t>within Europe</w:t>
+            </w:r>
+          </w:p>
+        </w:tc>
+      </w:tr>
+      <w:tr>
+        <w:tc>
+          <w:tcPr>
+            <w:tcW w:w="2065" w:type="dxa"/>
+          </w:tcPr>
+          <w:p>
+            <w:pPr>
+              <w:tabs>
+                <w:tab w:val="left" w:pos="0"/>
+              </w:tabs>
+            </w:pPr>
+            <w:r>
+              <w:t>DDC algorithm</w:t>
+            </w:r>
+          </w:p>
+        </w:tc>
+        <w:tc>
+          <w:tcPr>
+            <w:tcW w:w="2430" w:type="dxa"/>
+          </w:tcPr>
+          <w:p>
+            <w:pPr>
+              <w:tabs>
+                <w:tab w:val="left" w:pos="0"/>
+              </w:tabs>
+            </w:pPr>
+            <w:r>
+              <w:t>Data density clustering algorithm</w:t>
+            </w:r>
+          </w:p>
+        </w:tc>
+        <w:tc>
+          <w:tcPr>
+            <w:tcW w:w="4495" w:type="dxa"/>
+          </w:tcPr>
+          <w:p>
+            <w:pPr>
+              <w:tabs>
+                <w:tab w:val="left" w:pos="0"/>
+              </w:tabs>
+            </w:pPr>
+            <w:r>
+              <w:t>An algorithm that clusters data points. Its output is being used to create a CBE</w:t>
+            </w:r>
+          </w:p>
+        </w:tc>
+      </w:tr>
+      <w:tr>
+        <w:trPr>
+          <w:trHeight w:val="935"/>
+        </w:trPr>
+        <w:tc>
+          <w:tcPr>
+            <w:tcW w:w="2065" w:type="dxa"/>
+          </w:tcPr>
+          <w:p>
+            <w:pPr>
+              <w:tabs>
+                <w:tab w:val="left" w:pos="0"/>
+              </w:tabs>
+            </w:pPr>
+            <w:r>
+              <w:t>CBE</w:t>
+            </w:r>
+          </w:p>
+        </w:tc>
+        <w:tc>
+          <w:tcPr>
+            <w:tcW w:w="2430" w:type="dxa"/>
+          </w:tcPr>
+          <w:p>
+            <w:pPr>
+              <w:tabs>
+                <w:tab w:val="left" w:pos="0"/>
+              </w:tabs>
+            </w:pPr>
+            <w:r>
+              <w:t>Cluster based ensemble</w:t>
+            </w:r>
+          </w:p>
+        </w:tc>
+        <w:tc>
+          <w:tcPr>
+            <w:tcW w:w="4495" w:type="dxa"/>
+          </w:tcPr>
+          <w:p>
+            <w:pPr>
+              <w:tabs>
+                <w:tab w:val="left" w:pos="0"/>
+              </w:tabs>
+            </w:pPr>
+            <w:r>
+              <w:t>More accurate ensemble then SME, where generation of it is much more complicated than SME</w:t>
+            </w:r>
+          </w:p>
+        </w:tc>
+      </w:tr>
+      <w:tr>
+        <w:tc>
+          <w:tcPr>
+            <w:tcW w:w="2065" w:type="dxa"/>
+          </w:tcPr>
+          <w:p>
+            <w:pPr>
+              <w:tabs>
+                <w:tab w:val="left" w:pos="0"/>
+              </w:tabs>
+            </w:pPr>
+            <w:r>
+              <w:t>Sub-spacing</w:t>
+            </w:r>
+          </w:p>
+        </w:tc>
+        <w:tc>
+          <w:tcPr>
+            <w:tcW w:w="2430" w:type="dxa"/>
+          </w:tcPr>
+          <w:p>
+            <w:pPr>
+              <w:tabs>
+                <w:tab w:val="left" w:pos="0"/>
+              </w:tabs>
+            </w:pPr>
+          </w:p>
+        </w:tc>
+        <w:tc>
+          <w:tcPr>
+            <w:tcW w:w="4495" w:type="dxa"/>
+          </w:tcPr>
+          <w:p>
+            <w:pPr>
+              <w:tabs>
+                <w:tab w:val="left" w:pos="0"/>
+              </w:tabs>
+            </w:pPr>
+            <w:r>
+              <w:t>Dividing a current data set to smaller data chunks</w:t>
+            </w:r>
+          </w:p>
+        </w:tc>
+      </w:tr>
+      <w:tr>
+        <w:tc>
+          <w:tcPr>
+            <w:tcW w:w="2065" w:type="dxa"/>
+          </w:tcPr>
+          <w:p>
+            <w:pPr>
+              <w:tabs>
+                <w:tab w:val="left" w:pos="0"/>
+              </w:tabs>
+            </w:pPr>
+            <w:r>
+              <w:t>Parallel processing</w:t>
+            </w:r>
+          </w:p>
+        </w:tc>
+        <w:tc>
+          <w:tcPr>
+            <w:tcW w:w="2430" w:type="dxa"/>
+          </w:tcPr>
+          <w:p>
+            <w:pPr>
+              <w:tabs>
+                <w:tab w:val="left" w:pos="0"/>
+              </w:tabs>
+            </w:pPr>
+          </w:p>
+        </w:tc>
+        <w:tc>
+          <w:tcPr>
+            <w:tcW w:w="4495" w:type="dxa"/>
+          </w:tcPr>
+          <w:p>
+            <w:pPr>
+              <w:tabs>
+                <w:tab w:val="left" w:pos="0"/>
+              </w:tabs>
+            </w:pPr>
+            <w:r>
+              <w:t>Usually, splitting independent tasks to run on a different thread to execute faster. Closely related to sub-spacing.</w:t>
+            </w:r>
+          </w:p>
+        </w:tc>
+      </w:tr>
+      <w:tr>
+        <w:tc>
+          <w:tcPr>
+            <w:tcW w:w="2065" w:type="dxa"/>
+          </w:tcPr>
+          <w:p>
+            <w:pPr>
+              <w:tabs>
+                <w:tab w:val="left" w:pos="0"/>
+              </w:tabs>
+            </w:pPr>
+            <w:r>
+              <w:t>flowchart</w:t>
+            </w:r>
+          </w:p>
+        </w:tc>
+        <w:tc>
+          <w:tcPr>
+            <w:tcW w:w="2430" w:type="dxa"/>
+          </w:tcPr>
+          <w:p>
+            <w:pPr>
+              <w:tabs>
+                <w:tab w:val="left" w:pos="0"/>
+              </w:tabs>
+            </w:pPr>
+          </w:p>
+        </w:tc>
+        <w:tc>
+          <w:tcPr>
+            <w:tcW w:w="4495" w:type="dxa"/>
+          </w:tcPr>
+          <w:p>
+            <w:pPr>
+              <w:tabs>
+                <w:tab w:val="left" w:pos="0"/>
+              </w:tabs>
+            </w:pPr>
+            <w:r>
+              <w:t>Depicts the main logical program steps visualized using a special symbol syntax</w:t>
+            </w:r>
+          </w:p>
+        </w:tc>
+      </w:tr>
+      <w:tr>
+        <w:tc>
+          <w:tcPr>
+            <w:tcW w:w="2065" w:type="dxa"/>
+          </w:tcPr>
+          <w:p>
+            <w:pPr>
+              <w:tabs>
+                <w:tab w:val="left" w:pos="0"/>
+              </w:tabs>
+            </w:pPr>
+            <w:r>
+              <w:t>logbook</w:t>
+            </w:r>
+          </w:p>
+        </w:tc>
+        <w:tc>
+          <w:tcPr>
+            <w:tcW w:w="2430" w:type="dxa"/>
+          </w:tcPr>
+          <w:p>
+            <w:pPr>
+              <w:tabs>
+                <w:tab w:val="left" w:pos="0"/>
+              </w:tabs>
+            </w:pPr>
+          </w:p>
+        </w:tc>
+        <w:tc>
+          <w:tcPr>
+            <w:tcW w:w="4495" w:type="dxa"/>
+          </w:tcPr>
+          <w:p>
+            <w:pPr>
+              <w:tabs>
+                <w:tab w:val="left" w:pos="0"/>
+              </w:tabs>
+            </w:pPr>
+            <w:r>
+              <w:t>An excel sheet, were the major project steps are being recorded</w:t>
+            </w:r>
           </w:p>
         </w:tc>
       </w:tr>
@@ -2614,7 +3176,7 @@
     </w:p>
     <w:p/>
     <w:sectPr>
-      <w:footerReference w:type="default" r:id="rId11"/>
+      <w:footerReference w:type="default" r:id="rId14"/>
       <w:pgSz w:w="12240" w:h="15840"/>
       <w:pgMar w:top="1170" w:right="1440" w:bottom="1440" w:left="1440" w:header="720" w:footer="720" w:gutter="0"/>
       <w:cols w:space="720"/>

</xml_diff>